<commit_message>
se crea boton y funcionalidad para que envie los avances de la orden
</commit_message>
<xml_diff>
--- a/pendientes programa.docx
+++ b/pendientes programa.docx
@@ -1,6 +1,6 @@
 
 <file path=word/document.xml><?xml version="1.0" encoding="utf-8"?>
-<w:document xmlns:wpc="http://schemas.microsoft.com/office/word/2010/wordprocessingCanvas" xmlns:mc="http://schemas.openxmlformats.org/markup-compatibility/2006" xmlns:o="urn:schemas-microsoft-com:office:office" xmlns:r="http://schemas.openxmlformats.org/officeDocument/2006/relationships" xmlns:m="http://schemas.openxmlformats.org/officeDocument/2006/math" xmlns:v="urn:schemas-microsoft-com:vml" xmlns:wp14="http://schemas.microsoft.com/office/word/2010/wordprocessingDrawing" xmlns:wp="http://schemas.openxmlformats.org/drawingml/2006/wordprocessingDrawing" xmlns:w10="urn:schemas-microsoft-com:office:word" xmlns:w="http://schemas.openxmlformats.org/wordprocessingml/2006/main" xmlns:w14="http://schemas.microsoft.com/office/word/2010/wordml" xmlns:w15="http://schemas.microsoft.com/office/word/2012/wordml" xmlns:wpg="http://schemas.microsoft.com/office/word/2010/wordprocessingGroup" xmlns:wpi="http://schemas.microsoft.com/office/word/2010/wordprocessingInk" xmlns:wne="http://schemas.microsoft.com/office/word/2006/wordml" xmlns:wps="http://schemas.microsoft.com/office/word/2010/wordprocessingShape" mc:Ignorable="w14 w15 wp14">
+<w:document xmlns:wpc="http://schemas.microsoft.com/office/word/2010/wordprocessingCanvas" xmlns:cx="http://schemas.microsoft.com/office/drawing/2014/chartex" xmlns:cx1="http://schemas.microsoft.com/office/drawing/2015/9/8/chartex" xmlns:cx2="http://schemas.microsoft.com/office/drawing/2015/10/21/chartex" xmlns:cx3="http://schemas.microsoft.com/office/drawing/2016/5/9/chartex" xmlns:cx4="http://schemas.microsoft.com/office/drawing/2016/5/10/chartex" xmlns:cx5="http://schemas.microsoft.com/office/drawing/2016/5/11/chartex" xmlns:cx6="http://schemas.microsoft.com/office/drawing/2016/5/12/chartex" xmlns:cx7="http://schemas.microsoft.com/office/drawing/2016/5/13/chartex" xmlns:cx8="http://schemas.microsoft.com/office/drawing/2016/5/14/chartex" xmlns:mc="http://schemas.openxmlformats.org/markup-compatibility/2006" xmlns:aink="http://schemas.microsoft.com/office/drawing/2016/ink" xmlns:am3d="http://schemas.microsoft.com/office/drawing/2017/model3d" xmlns:o="urn:schemas-microsoft-com:office:office" xmlns:oel="http://schemas.microsoft.com/office/2019/extlst" xmlns:r="http://schemas.openxmlformats.org/officeDocument/2006/relationships" xmlns:m="http://schemas.openxmlformats.org/officeDocument/2006/math" xmlns:v="urn:schemas-microsoft-com:vml" xmlns:wp14="http://schemas.microsoft.com/office/word/2010/wordprocessingDrawing" xmlns:wp="http://schemas.openxmlformats.org/drawingml/2006/wordprocessingDrawing" xmlns:w10="urn:schemas-microsoft-com:office:word" xmlns:w="http://schemas.openxmlformats.org/wordprocessingml/2006/main" xmlns:w14="http://schemas.microsoft.com/office/word/2010/wordml" xmlns:w15="http://schemas.microsoft.com/office/word/2012/wordml" xmlns:w16cex="http://schemas.microsoft.com/office/word/2018/wordml/cex" xmlns:w16cid="http://schemas.microsoft.com/office/word/2016/wordml/cid" xmlns:w16="http://schemas.microsoft.com/office/word/2018/wordml" xmlns:w16du="http://schemas.microsoft.com/office/word/2023/wordml/word16du" xmlns:w16sdtdh="http://schemas.microsoft.com/office/word/2020/wordml/sdtdatahash" xmlns:w16sdtfl="http://schemas.microsoft.com/office/word/2024/wordml/sdtformatlock" xmlns:w16se="http://schemas.microsoft.com/office/word/2015/wordml/symex" xmlns:wpg="http://schemas.microsoft.com/office/word/2010/wordprocessingGroup" xmlns:wpi="http://schemas.microsoft.com/office/word/2010/wordprocessingInk" xmlns:wne="http://schemas.microsoft.com/office/word/2006/wordml" xmlns:wps="http://schemas.microsoft.com/office/word/2010/wordprocessingShape" mc:Ignorable="w14 w15 w16se w16cid w16 w16cex w16sdtdh w16sdtfl w16du wp14">
   <w:body>
     <w:p>
       <w:r>
@@ -15,15 +15,7 @@
     </w:p>
     <w:p>
       <w:r>
-        <w:t xml:space="preserve">Es importante poder controlar las </w:t>
-      </w:r>
-      <w:proofErr w:type="gramStart"/>
-      <w:r>
-        <w:t>ordenes</w:t>
-      </w:r>
-      <w:proofErr w:type="gramEnd"/>
-      <w:r>
-        <w:t xml:space="preserve"> y clientes y vehículos de las diferentes empresas que va a manejar el sistema </w:t>
+        <w:t xml:space="preserve">Es importante poder controlar las ordenes y clientes y vehículos de las diferentes empresas que va a manejar el sistema </w:t>
       </w:r>
     </w:p>
     <w:p/>
@@ -58,34 +50,13 @@
       </w:r>
       <w:proofErr w:type="spellEnd"/>
       <w:r>
-        <w:t xml:space="preserve"> a que empresa </w:t>
-      </w:r>
-      <w:proofErr w:type="gramStart"/>
-      <w:r>
-        <w:t>pertenece ,</w:t>
-      </w:r>
-      <w:proofErr w:type="gramEnd"/>
-      <w:r>
-        <w:t xml:space="preserve"> bueno esto podría ser controlado por el vehículos que debe tener ligado una empresa  y de acuerdo a esto pues se puede controlar el resto </w:t>
+        <w:t xml:space="preserve"> a que empresa pertenece , bueno esto podría ser controlado por el vehículos que debe tener ligado una empresa  y de acuerdo a esto pues se puede controlar el resto </w:t>
       </w:r>
     </w:p>
     <w:p/>
     <w:p>
       <w:r>
-        <w:t>Los códigos de inventario también se debe</w:t>
-      </w:r>
-      <w:bookmarkStart w:id="0" w:name="_GoBack"/>
-      <w:bookmarkEnd w:id="0"/>
-      <w:r>
-        <w:t xml:space="preserve">n controlar de que cliente </w:t>
-      </w:r>
-      <w:proofErr w:type="gramStart"/>
-      <w:r>
-        <w:t>son :</w:t>
-      </w:r>
-      <w:proofErr w:type="gramEnd"/>
-      <w:r>
-        <w:t xml:space="preserve"> </w:t>
+        <w:t xml:space="preserve">Los códigos de inventario también se deben controlar de que cliente son : </w:t>
       </w:r>
     </w:p>
     <w:p>
@@ -112,13 +83,7 @@
     <w:p/>
     <w:p>
       <w:r>
-        <w:t xml:space="preserve">Crear la </w:t>
-      </w:r>
-      <w:r>
-        <w:t xml:space="preserve">opción </w:t>
-      </w:r>
-      <w:r>
-        <w:t xml:space="preserve">de facturas </w:t>
+        <w:t xml:space="preserve">Crear la opción de facturas </w:t>
       </w:r>
     </w:p>
     <w:p>
@@ -133,7 +98,50 @@
     </w:p>
     <w:p>
       <w:r>
-        <w:t xml:space="preserve">El </w:t>
+        <w:t xml:space="preserve">El numero de la factura y la fecha de la factura se puede tomar como indicador que </w:t>
+      </w:r>
+      <w:proofErr w:type="spellStart"/>
+      <w:r>
+        <w:t>indiuque</w:t>
+      </w:r>
+      <w:proofErr w:type="spellEnd"/>
+      <w:r>
+        <w:t xml:space="preserve"> que es una factura valida bueno y además se debe maneja un estado por si una factura se </w:t>
+      </w:r>
+      <w:proofErr w:type="spellStart"/>
+      <w:r>
+        <w:t>debio</w:t>
+      </w:r>
+      <w:proofErr w:type="spellEnd"/>
+      <w:r>
+        <w:t xml:space="preserve"> borrar o eliminar </w:t>
+      </w:r>
+      <w:proofErr w:type="spellStart"/>
+      <w:r>
+        <w:t>seria</w:t>
+      </w:r>
+      <w:proofErr w:type="spellEnd"/>
+      <w:r>
+        <w:t xml:space="preserve"> un campo que se llame estado </w:t>
+      </w:r>
+    </w:p>
+    <w:p/>
+    <w:p>
+      <w:proofErr w:type="spellStart"/>
+      <w:r>
+        <w:t>Deberia</w:t>
+      </w:r>
+      <w:proofErr w:type="spellEnd"/>
+      <w:r>
+        <w:t xml:space="preserve"> haber una </w:t>
+      </w:r>
+      <w:proofErr w:type="spellStart"/>
+      <w:r>
+        <w:t>una</w:t>
+      </w:r>
+      <w:proofErr w:type="spellEnd"/>
+      <w:r>
+        <w:t xml:space="preserve"> interface que permita por </w:t>
       </w:r>
       <w:proofErr w:type="spellStart"/>
       <w:r>
@@ -141,142 +149,98 @@
       </w:r>
       <w:proofErr w:type="spellEnd"/>
       <w:r>
-        <w:t xml:space="preserve"> de la factura y la fecha de la factura se puede tomar como indicador que </w:t>
-      </w:r>
-      <w:proofErr w:type="spellStart"/>
-      <w:r>
-        <w:t>indiuque</w:t>
-      </w:r>
-      <w:proofErr w:type="spellEnd"/>
-      <w:r>
-        <w:t xml:space="preserve"> que es una factura valida bueno y además se debe maneja un estado por si una factura se </w:t>
-      </w:r>
-      <w:proofErr w:type="spellStart"/>
-      <w:r>
-        <w:t>debio</w:t>
-      </w:r>
-      <w:proofErr w:type="spellEnd"/>
-      <w:r>
-        <w:t xml:space="preserve"> borrar o eliminar </w:t>
-      </w:r>
-      <w:proofErr w:type="spellStart"/>
-      <w:r>
-        <w:t>seria</w:t>
-      </w:r>
-      <w:proofErr w:type="spellEnd"/>
-      <w:r>
-        <w:t xml:space="preserve"> un campo que se llame estado </w:t>
+        <w:t xml:space="preserve"> de placa revisar </w:t>
+      </w:r>
+      <w:proofErr w:type="spellStart"/>
+      <w:r>
+        <w:t>cauntas</w:t>
+      </w:r>
+      <w:proofErr w:type="spellEnd"/>
+      <w:r>
+        <w:t xml:space="preserve"> ordenes pendientes de factura tiene un </w:t>
+      </w:r>
+      <w:proofErr w:type="spellStart"/>
+      <w:r>
+        <w:t>vehiculo</w:t>
+      </w:r>
+      <w:proofErr w:type="spellEnd"/>
+      <w:r>
+        <w:t xml:space="preserve"> y escoger la orden correcta y sobre esta crear la factura </w:t>
+      </w:r>
+    </w:p>
+    <w:p>
+      <w:r>
+        <w:t xml:space="preserve">Las ordenes pendientes son las que no tengan </w:t>
+      </w:r>
+      <w:proofErr w:type="spellStart"/>
+      <w:r>
+        <w:t>numero</w:t>
+      </w:r>
+      <w:proofErr w:type="spellEnd"/>
+      <w:r>
+        <w:t xml:space="preserve">  de factura </w:t>
+      </w:r>
+    </w:p>
+    <w:p>
+      <w:r>
+        <w:t xml:space="preserve">Debería haber un </w:t>
+      </w:r>
+      <w:proofErr w:type="spellStart"/>
+      <w:r>
+        <w:t>aopcion</w:t>
+      </w:r>
+      <w:proofErr w:type="spellEnd"/>
+      <w:r>
+        <w:t xml:space="preserve"> que sea </w:t>
+      </w:r>
+      <w:proofErr w:type="spellStart"/>
+      <w:r>
+        <w:t>prefactura</w:t>
+      </w:r>
+      <w:proofErr w:type="spellEnd"/>
+      <w:r>
+        <w:t xml:space="preserve"> y que permita realizar cambios si es el caso , y después de dar </w:t>
+      </w:r>
+      <w:proofErr w:type="spellStart"/>
+      <w:r>
+        <w:t>click</w:t>
+      </w:r>
+      <w:proofErr w:type="spellEnd"/>
+      <w:r>
+        <w:t xml:space="preserve"> en aceptar pues grabe los valores de total </w:t>
+      </w:r>
+      <w:proofErr w:type="spellStart"/>
+      <w:r>
+        <w:t>iva</w:t>
+      </w:r>
+      <w:proofErr w:type="spellEnd"/>
+      <w:r>
+        <w:t xml:space="preserve">  y que ya no permita modificarla  </w:t>
       </w:r>
     </w:p>
     <w:p/>
     <w:p>
-      <w:proofErr w:type="spellStart"/>
-      <w:r>
-        <w:t>Deberia</w:t>
-      </w:r>
-      <w:proofErr w:type="spellEnd"/>
-      <w:r>
-        <w:t xml:space="preserve"> haber una </w:t>
-      </w:r>
-      <w:proofErr w:type="spellStart"/>
-      <w:r>
-        <w:t>una</w:t>
-      </w:r>
-      <w:proofErr w:type="spellEnd"/>
-      <w:r>
-        <w:t xml:space="preserve"> interface que permita por </w:t>
-      </w:r>
-      <w:proofErr w:type="spellStart"/>
-      <w:r>
-        <w:t>numero</w:t>
-      </w:r>
-      <w:proofErr w:type="spellEnd"/>
-      <w:r>
-        <w:t xml:space="preserve"> de placa revisar </w:t>
-      </w:r>
-      <w:proofErr w:type="spellStart"/>
-      <w:r>
-        <w:t>cauntas</w:t>
-      </w:r>
-      <w:proofErr w:type="spellEnd"/>
-      <w:r>
-        <w:t xml:space="preserve"> ordenes pendientes de factura tiene un </w:t>
-      </w:r>
-      <w:proofErr w:type="spellStart"/>
-      <w:r>
-        <w:t>vehiculo</w:t>
-      </w:r>
-      <w:proofErr w:type="spellEnd"/>
-      <w:r>
-        <w:t xml:space="preserve"> y escoger la orden correcta y sobre esta crear la factura </w:t>
-      </w:r>
-    </w:p>
-    <w:p>
-      <w:r>
-        <w:t xml:space="preserve">Las </w:t>
-      </w:r>
-      <w:proofErr w:type="gramStart"/>
-      <w:r>
-        <w:t>ordenes</w:t>
-      </w:r>
-      <w:proofErr w:type="gramEnd"/>
-      <w:r>
-        <w:t xml:space="preserve"> pendientes son las que no tengan </w:t>
-      </w:r>
-      <w:proofErr w:type="spellStart"/>
-      <w:r>
-        <w:t>numero</w:t>
-      </w:r>
-      <w:proofErr w:type="spellEnd"/>
-      <w:r>
-        <w:t xml:space="preserve">  de factura </w:t>
-      </w:r>
-    </w:p>
-    <w:p>
-      <w:r>
-        <w:t xml:space="preserve">Debería haber un </w:t>
-      </w:r>
-      <w:proofErr w:type="spellStart"/>
-      <w:r>
-        <w:t>aopcion</w:t>
-      </w:r>
-      <w:proofErr w:type="spellEnd"/>
-      <w:r>
-        <w:t xml:space="preserve"> que sea </w:t>
-      </w:r>
-      <w:proofErr w:type="spellStart"/>
-      <w:r>
-        <w:t>prefactura</w:t>
-      </w:r>
-      <w:proofErr w:type="spellEnd"/>
-      <w:r>
-        <w:t xml:space="preserve"> y que permita realizar cambios si es el </w:t>
-      </w:r>
-      <w:proofErr w:type="gramStart"/>
-      <w:r>
-        <w:t>caso ,</w:t>
-      </w:r>
-      <w:proofErr w:type="gramEnd"/>
-      <w:r>
-        <w:t xml:space="preserve"> y después de dar </w:t>
-      </w:r>
-      <w:proofErr w:type="spellStart"/>
-      <w:r>
-        <w:t>click</w:t>
-      </w:r>
-      <w:proofErr w:type="spellEnd"/>
-      <w:r>
-        <w:t xml:space="preserve"> en aceptar pues grabe los valores de total </w:t>
-      </w:r>
-      <w:proofErr w:type="spellStart"/>
-      <w:r>
-        <w:t>iva</w:t>
-      </w:r>
-      <w:proofErr w:type="spellEnd"/>
-      <w:r>
-        <w:t xml:space="preserve">  y que ya no permita modificarla  </w:t>
-      </w:r>
-    </w:p>
+      <w:r>
+        <w:t>21/05/2025</w:t>
+      </w:r>
+    </w:p>
+    <w:p>
+      <w:r>
+        <w:t xml:space="preserve">Que se pueda colocar el valor unitario de compra  cuando dicen agregar existencia y que este se vea reflejado en al producto </w:t>
+      </w:r>
+    </w:p>
+    <w:p>
+      <w:proofErr w:type="spellStart"/>
+      <w:r>
+        <w:t>Sertia</w:t>
+      </w:r>
+      <w:proofErr w:type="spellEnd"/>
+      <w:r>
+        <w:t xml:space="preserve"> bueno hacer una copia diaria de como esta quedando el inventario de códigos diariamente </w:t>
+      </w:r>
+    </w:p>
+    <w:p/>
+    <w:p/>
     <w:p/>
     <w:sectPr>
       <w:pgSz w:w="12240" w:h="15840"/>
@@ -289,7 +253,7 @@
 </file>
 
 <file path=word/styles.xml><?xml version="1.0" encoding="utf-8"?>
-<w:styles xmlns:mc="http://schemas.openxmlformats.org/markup-compatibility/2006" xmlns:r="http://schemas.openxmlformats.org/officeDocument/2006/relationships" xmlns:w="http://schemas.openxmlformats.org/wordprocessingml/2006/main" xmlns:w14="http://schemas.microsoft.com/office/word/2010/wordml" xmlns:w15="http://schemas.microsoft.com/office/word/2012/wordml" mc:Ignorable="w14 w15">
+<w:styles xmlns:mc="http://schemas.openxmlformats.org/markup-compatibility/2006" xmlns:r="http://schemas.openxmlformats.org/officeDocument/2006/relationships" xmlns:w="http://schemas.openxmlformats.org/wordprocessingml/2006/main" xmlns:w14="http://schemas.microsoft.com/office/word/2010/wordml" xmlns:w15="http://schemas.microsoft.com/office/word/2012/wordml" xmlns:w16cex="http://schemas.microsoft.com/office/word/2018/wordml/cex" xmlns:w16cid="http://schemas.microsoft.com/office/word/2016/wordml/cid" xmlns:w16="http://schemas.microsoft.com/office/word/2018/wordml" xmlns:w16du="http://schemas.microsoft.com/office/word/2023/wordml/word16du" xmlns:w16sdtdh="http://schemas.microsoft.com/office/word/2020/wordml/sdtdatahash" xmlns:w16sdtfl="http://schemas.microsoft.com/office/word/2024/wordml/sdtformatlock" xmlns:w16se="http://schemas.microsoft.com/office/word/2015/wordml/symex" mc:Ignorable="w14 w15 w16se w16cid w16 w16cex w16sdtdh w16sdtfl w16du">
   <w:docDefaults>
     <w:rPrDefault>
       <w:rPr>
@@ -305,7 +269,7 @@
       </w:pPr>
     </w:pPrDefault>
   </w:docDefaults>
-  <w:latentStyles w:defLockedState="0" w:defUIPriority="99" w:defSemiHidden="0" w:defUnhideWhenUsed="0" w:defQFormat="0" w:count="371">
+  <w:latentStyles w:defLockedState="0" w:defUIPriority="99" w:defSemiHidden="0" w:defUnhideWhenUsed="0" w:defQFormat="0" w:count="376">
     <w:lsdException w:name="Normal" w:uiPriority="0" w:qFormat="1"/>
     <w:lsdException w:name="heading 1" w:uiPriority="9" w:qFormat="1"/>
     <w:lsdException w:name="heading 2" w:semiHidden="1" w:uiPriority="9" w:unhideWhenUsed="1" w:qFormat="1"/>
@@ -677,6 +641,11 @@
     <w:lsdException w:name="List Table 5 Dark Accent 6" w:uiPriority="50"/>
     <w:lsdException w:name="List Table 6 Colorful Accent 6" w:uiPriority="51"/>
     <w:lsdException w:name="List Table 7 Colorful Accent 6" w:uiPriority="52"/>
+    <w:lsdException w:name="Mention" w:semiHidden="1" w:unhideWhenUsed="1"/>
+    <w:lsdException w:name="Smart Hyperlink" w:semiHidden="1" w:unhideWhenUsed="1"/>
+    <w:lsdException w:name="Hashtag" w:semiHidden="1" w:unhideWhenUsed="1"/>
+    <w:lsdException w:name="Unresolved Mention" w:semiHidden="1" w:unhideWhenUsed="1"/>
+    <w:lsdException w:name="Smart Link" w:semiHidden="1" w:unhideWhenUsed="1"/>
   </w:latentStyles>
   <w:style w:type="paragraph" w:default="1" w:styleId="Normal">
     <w:name w:val="Normal"/>

</xml_diff>

<commit_message>
mejora de adicion de existencias
</commit_message>
<xml_diff>
--- a/pendientes programa.docx
+++ b/pendientes programa.docx
@@ -239,7 +239,62 @@
         <w:t xml:space="preserve"> bueno hacer una copia diaria de como esta quedando el inventario de códigos diariamente </w:t>
       </w:r>
     </w:p>
+    <w:p>
+      <w:r>
+        <w:lastRenderedPageBreak/>
+        <w:t xml:space="preserve">Seria bueno llevar una trazabilidad de los costos que se han registrado en el sistema por si alguna cosa </w:t>
+      </w:r>
+    </w:p>
+    <w:p>
+      <w:r>
+        <w:t xml:space="preserve">Dejarlo pendiente que halla una trazabilidad que almacene las fechas en las que se ha cambiado el costo del producto </w:t>
+      </w:r>
+    </w:p>
+    <w:p>
+      <w:r>
+        <w:t xml:space="preserve">Es bueno hacer una consulta para mirar que productos están repetidos en el sistema </w:t>
+      </w:r>
+    </w:p>
+    <w:p>
+      <w:r>
+        <w:t xml:space="preserve">Y seria bueno un control que no permita </w:t>
+      </w:r>
+      <w:proofErr w:type="spellStart"/>
+      <w:r>
+        <w:t>repertirlos</w:t>
+      </w:r>
+      <w:proofErr w:type="spellEnd"/>
+      <w:r>
+        <w:t xml:space="preserve"> </w:t>
+      </w:r>
+    </w:p>
     <w:p/>
+    <w:p>
+      <w:r>
+        <w:t xml:space="preserve">Crear un nuevo campo en la base de datos  para </w:t>
+      </w:r>
+      <w:proofErr w:type="spellStart"/>
+      <w:r>
+        <w:t>lamacenar</w:t>
+      </w:r>
+      <w:proofErr w:type="spellEnd"/>
+      <w:r>
+        <w:t xml:space="preserve"> el costo tambien en los movimientos del inventario </w:t>
+      </w:r>
+    </w:p>
+    <w:p>
+      <w:r>
+        <w:t xml:space="preserve">Me tire algo del </w:t>
+      </w:r>
+      <w:proofErr w:type="spellStart"/>
+      <w:r>
+        <w:t>idcodigo</w:t>
+      </w:r>
+      <w:proofErr w:type="spellEnd"/>
+      <w:r>
+        <w:t xml:space="preserve"> = ‘300’ revisar ya </w:t>
+      </w:r>
+    </w:p>
     <w:p/>
     <w:p/>
     <w:sectPr>

</xml_diff>

<commit_message>
cambios para quitar la pregunta de si desea enviar el correo
</commit_message>
<xml_diff>
--- a/pendientes programa.docx
+++ b/pendientes programa.docx
@@ -50,13 +50,45 @@
       </w:r>
       <w:proofErr w:type="spellEnd"/>
       <w:r>
-        <w:t xml:space="preserve"> a que empresa pertenece , bueno esto podría ser controlado por el vehículos que debe tener ligado una empresa  y de acuerdo a esto pues se puede controlar el resto </w:t>
+        <w:t xml:space="preserve"> a que empresa </w:t>
+      </w:r>
+      <w:proofErr w:type="gramStart"/>
+      <w:r>
+        <w:t>pertenece ,</w:t>
+      </w:r>
+      <w:proofErr w:type="gramEnd"/>
+      <w:r>
+        <w:t xml:space="preserve"> bueno esto podría ser controlado por </w:t>
+      </w:r>
+      <w:proofErr w:type="gramStart"/>
+      <w:r>
+        <w:t>el vehículos</w:t>
+      </w:r>
+      <w:proofErr w:type="gramEnd"/>
+      <w:r>
+        <w:t xml:space="preserve"> que debe tener ligado una </w:t>
+      </w:r>
+      <w:proofErr w:type="gramStart"/>
+      <w:r>
+        <w:t>empresa  y</w:t>
+      </w:r>
+      <w:proofErr w:type="gramEnd"/>
+      <w:r>
+        <w:t xml:space="preserve"> de acuerdo a esto pues se puede controlar el resto </w:t>
       </w:r>
     </w:p>
     <w:p/>
     <w:p>
       <w:r>
-        <w:t xml:space="preserve">Los códigos de inventario también se deben controlar de que cliente son : </w:t>
+        <w:t xml:space="preserve">Los códigos de inventario también se deben controlar de que cliente </w:t>
+      </w:r>
+      <w:proofErr w:type="gramStart"/>
+      <w:r>
+        <w:t>son :</w:t>
+      </w:r>
+      <w:proofErr w:type="gramEnd"/>
+      <w:r>
+        <w:t xml:space="preserve"> </w:t>
       </w:r>
     </w:p>
     <w:p>
@@ -173,12 +205,17 @@
         <w:t xml:space="preserve">Las ordenes pendientes son las que no tengan </w:t>
       </w:r>
       <w:proofErr w:type="spellStart"/>
+      <w:proofErr w:type="gramStart"/>
       <w:r>
         <w:t>numero</w:t>
       </w:r>
       <w:proofErr w:type="spellEnd"/>
       <w:r>
-        <w:t xml:space="preserve">  de factura </w:t>
+        <w:t xml:space="preserve">  de</w:t>
+      </w:r>
+      <w:proofErr w:type="gramEnd"/>
+      <w:r>
+        <w:t xml:space="preserve"> factura </w:t>
       </w:r>
     </w:p>
     <w:p>
@@ -199,7 +236,15 @@
       </w:r>
       <w:proofErr w:type="spellEnd"/>
       <w:r>
-        <w:t xml:space="preserve"> y que permita realizar cambios si es el caso , y después de dar </w:t>
+        <w:t xml:space="preserve"> y que permita realizar cambios si es el </w:t>
+      </w:r>
+      <w:proofErr w:type="gramStart"/>
+      <w:r>
+        <w:t>caso ,</w:t>
+      </w:r>
+      <w:proofErr w:type="gramEnd"/>
+      <w:r>
+        <w:t xml:space="preserve"> y después de dar </w:t>
       </w:r>
       <w:proofErr w:type="spellStart"/>
       <w:r>
@@ -210,12 +255,17 @@
         <w:t xml:space="preserve"> en aceptar pues grabe los valores de total </w:t>
       </w:r>
       <w:proofErr w:type="spellStart"/>
+      <w:proofErr w:type="gramStart"/>
       <w:r>
         <w:t>iva</w:t>
       </w:r>
       <w:proofErr w:type="spellEnd"/>
       <w:r>
-        <w:t xml:space="preserve">  y que ya no permita modificarla  </w:t>
+        <w:t xml:space="preserve">  y</w:t>
+      </w:r>
+      <w:proofErr w:type="gramEnd"/>
+      <w:r>
+        <w:t xml:space="preserve"> que ya no permita modificarla  </w:t>
       </w:r>
     </w:p>
     <w:p/>
@@ -226,7 +276,15 @@
     </w:p>
     <w:p>
       <w:r>
-        <w:t xml:space="preserve">Que se pueda colocar el valor unitario de compra  cuando dicen agregar existencia y que este se vea reflejado en al producto </w:t>
+        <w:t xml:space="preserve">Que se pueda colocar el valor unitario de </w:t>
+      </w:r>
+      <w:proofErr w:type="gramStart"/>
+      <w:r>
+        <w:t>compra  cuando</w:t>
+      </w:r>
+      <w:proofErr w:type="gramEnd"/>
+      <w:r>
+        <w:t xml:space="preserve"> dicen agregar existencia y que este se vea reflejado en al producto </w:t>
       </w:r>
     </w:p>
     <w:p>
@@ -241,7 +299,6 @@
     </w:p>
     <w:p>
       <w:r>
-        <w:lastRenderedPageBreak/>
         <w:t xml:space="preserve">Seria bueno llevar una trazabilidad de los costos que se han registrado en el sistema por si alguna cosa </w:t>
       </w:r>
     </w:p>
@@ -271,7 +328,15 @@
     <w:p/>
     <w:p>
       <w:r>
-        <w:t xml:space="preserve">Crear un nuevo campo en la base de datos  para </w:t>
+        <w:t xml:space="preserve">Crear un nuevo campo en la base de </w:t>
+      </w:r>
+      <w:proofErr w:type="gramStart"/>
+      <w:r>
+        <w:t>datos  para</w:t>
+      </w:r>
+      <w:proofErr w:type="gramEnd"/>
+      <w:r>
+        <w:t xml:space="preserve"> </w:t>
       </w:r>
       <w:proofErr w:type="spellStart"/>
       <w:r>
@@ -293,6 +358,54 @@
       <w:proofErr w:type="spellEnd"/>
       <w:r>
         <w:t xml:space="preserve"> = ‘300’ revisar ya </w:t>
+      </w:r>
+    </w:p>
+    <w:p>
+      <w:pPr>
+        <w:rPr>
+          <w:lang w:val="es-ES"/>
+        </w:rPr>
+      </w:pPr>
+      <w:hyperlink r:id="rId4" w:tgtFrame="mysql_doc" w:history="1">
+        <w:r>
+          <w:rPr>
+            <w:rStyle w:val="Hipervnculo"/>
+          </w:rPr>
+          <w:t>update</w:t>
+        </w:r>
+      </w:hyperlink>
+      <w:r>
+        <w:t> productos </w:t>
+      </w:r>
+      <w:hyperlink r:id="rId5" w:tgtFrame="mysql_doc" w:history="1">
+        <w:r>
+          <w:rPr>
+            <w:rStyle w:val="Hipervnculo"/>
+          </w:rPr>
+          <w:t>set</w:t>
+        </w:r>
+      </w:hyperlink>
+      <w:r>
+        <w:t> cantidad = '14' ,valor_unit = '1001' where id_codigo = '300' </w:t>
+      </w:r>
+      <w:hyperlink r:id="rId6" w:tgtFrame="mysql_doc" w:history="1">
+        <w:r>
+          <w:rPr>
+            <w:rStyle w:val="Hipervnculo"/>
+          </w:rPr>
+          <w:t>and</w:t>
+        </w:r>
+      </w:hyperlink>
+      <w:r>
+        <w:t> </w:t>
+      </w:r>
+      <w:proofErr w:type="spellStart"/>
+      <w:r>
+        <w:t>id_empresa</w:t>
+      </w:r>
+      <w:proofErr w:type="spellEnd"/>
+      <w:r>
+        <w:t> = '94';</w:t>
       </w:r>
     </w:p>
     <w:p/>
@@ -709,7 +822,6 @@
   <w:style w:type="character" w:default="1" w:styleId="Fuentedeprrafopredeter">
     <w:name w:val="Default Paragraph Font"/>
     <w:uiPriority w:val="1"/>
-    <w:semiHidden/>
     <w:unhideWhenUsed/>
   </w:style>
   <w:style w:type="table" w:default="1" w:styleId="Tablanormal">
@@ -732,6 +844,29 @@
     <w:uiPriority w:val="99"/>
     <w:semiHidden/>
     <w:unhideWhenUsed/>
+  </w:style>
+  <w:style w:type="character" w:styleId="Hipervnculo">
+    <w:name w:val="Hyperlink"/>
+    <w:basedOn w:val="Fuentedeprrafopredeter"/>
+    <w:uiPriority w:val="99"/>
+    <w:unhideWhenUsed/>
+    <w:rsid w:val="00E62702"/>
+    <w:rPr>
+      <w:color w:val="0563C1" w:themeColor="hyperlink"/>
+      <w:u w:val="single"/>
+    </w:rPr>
+  </w:style>
+  <w:style w:type="character" w:styleId="Mencinsinresolver">
+    <w:name w:val="Unresolved Mention"/>
+    <w:basedOn w:val="Fuentedeprrafopredeter"/>
+    <w:uiPriority w:val="99"/>
+    <w:semiHidden/>
+    <w:unhideWhenUsed/>
+    <w:rsid w:val="00E62702"/>
+    <w:rPr>
+      <w:color w:val="605E5C"/>
+      <w:shd w:val="clear" w:color="auto" w:fill="E1DFDD"/>
+    </w:rPr>
   </w:style>
 </w:styles>
 </file>

</xml_diff>

<commit_message>
cambios para solucionar que se enviaban los correos muchas veces cada vez que se daba enter en algun campo de nuevo codigo
</commit_message>
<xml_diff>
--- a/pendientes programa.docx
+++ b/pendientes programa.docx
@@ -299,6 +299,7 @@
     </w:p>
     <w:p>
       <w:r>
+        <w:lastRenderedPageBreak/>
         <w:t xml:space="preserve">Seria bueno llevar una trazabilidad de los costos que se han registrado en el sistema por si alguna cosa </w:t>
       </w:r>
     </w:p>
@@ -347,68 +348,12 @@
         <w:t xml:space="preserve"> el costo tambien en los movimientos del inventario </w:t>
       </w:r>
     </w:p>
-    <w:p>
-      <w:r>
-        <w:t xml:space="preserve">Me tire algo del </w:t>
-      </w:r>
-      <w:proofErr w:type="spellStart"/>
-      <w:r>
-        <w:t>idcodigo</w:t>
-      </w:r>
-      <w:proofErr w:type="spellEnd"/>
-      <w:r>
-        <w:t xml:space="preserve"> = ‘300’ revisar ya </w:t>
-      </w:r>
-    </w:p>
-    <w:p>
-      <w:pPr>
-        <w:rPr>
-          <w:lang w:val="es-ES"/>
-        </w:rPr>
-      </w:pPr>
-      <w:hyperlink r:id="rId4" w:tgtFrame="mysql_doc" w:history="1">
-        <w:r>
-          <w:rPr>
-            <w:rStyle w:val="Hipervnculo"/>
-          </w:rPr>
-          <w:t>update</w:t>
-        </w:r>
-      </w:hyperlink>
-      <w:r>
-        <w:t> productos </w:t>
-      </w:r>
-      <w:hyperlink r:id="rId5" w:tgtFrame="mysql_doc" w:history="1">
-        <w:r>
-          <w:rPr>
-            <w:rStyle w:val="Hipervnculo"/>
-          </w:rPr>
-          <w:t>set</w:t>
-        </w:r>
-      </w:hyperlink>
-      <w:r>
-        <w:t> cantidad = '14' ,valor_unit = '1001' where id_codigo = '300' </w:t>
-      </w:r>
-      <w:hyperlink r:id="rId6" w:tgtFrame="mysql_doc" w:history="1">
-        <w:r>
-          <w:rPr>
-            <w:rStyle w:val="Hipervnculo"/>
-          </w:rPr>
-          <w:t>and</w:t>
-        </w:r>
-      </w:hyperlink>
-      <w:r>
-        <w:t> </w:t>
-      </w:r>
-      <w:proofErr w:type="spellStart"/>
-      <w:r>
-        <w:t>id_empresa</w:t>
-      </w:r>
-      <w:proofErr w:type="spellEnd"/>
-      <w:r>
-        <w:t> = '94';</w:t>
-      </w:r>
-    </w:p>
     <w:p/>
+    <w:p>
+      <w:r>
+        <w:t xml:space="preserve">Revisar si es que hay alguna función que se dispare cuando de se modifica la orden o se graba la orden  </w:t>
+      </w:r>
+    </w:p>
     <w:p/>
     <w:sectPr>
       <w:pgSz w:w="12240" w:h="15840"/>
@@ -822,6 +767,7 @@
   <w:style w:type="character" w:default="1" w:styleId="Fuentedeprrafopredeter">
     <w:name w:val="Default Paragraph Font"/>
     <w:uiPriority w:val="1"/>
+    <w:semiHidden/>
     <w:unhideWhenUsed/>
   </w:style>
   <w:style w:type="table" w:default="1" w:styleId="Tablanormal">

</xml_diff>